<commit_message>
Agregué las preguntas genéricas
</commit_message>
<xml_diff>
--- a/Archivo preguntas CIIO - (Corregido).docx
+++ b/Archivo preguntas CIIO - (Corregido).docx
@@ -670,7 +670,7 @@
           <w:sz w:val="24"/>
           <w:szCs w:val="24"/>
         </w:rPr>
-        <w:t xml:space="preserve"> dependiendo el tipo de trabajo realizado se tienen diferentes costos </w:t>
+        <w:t xml:space="preserve"> dependiendo el tipo de trabajo realizado se tienen diferentes costos</w:t>
       </w:r>
     </w:p>
     <w:p>
@@ -2663,7 +2663,7 @@
           <w:sz w:val="24"/>
           <w:szCs w:val="24"/>
         </w:rPr>
-        <w:t xml:space="preserve">video conferencia </w:t>
+        <w:t>video conferencia</w:t>
       </w:r>
     </w:p>
     <w:p>
@@ -2720,31 +2720,54 @@
         </w:rPr>
         <w:t xml:space="preserve"> propósito?</w:t>
       </w:r>
-      <w:r>
-        <w:rPr>
-          <w:rFonts w:ascii="Arial" w:hAnsi="Arial" w:cs="Arial"/>
-          <w:b/>
+    </w:p>
+    <w:p>
+      <w:pPr>
+        <w:rPr>
+          <w:rFonts w:ascii="Arial" w:hAnsi="Arial" w:cs="Arial"/>
+          <w:sz w:val="24"/>
+          <w:szCs w:val="24"/>
+        </w:rPr>
+      </w:pPr>
+      <w:r>
+        <w:rPr>
+          <w:rFonts w:ascii="Arial" w:hAnsi="Arial" w:cs="Arial"/>
+          <w:sz w:val="24"/>
+          <w:szCs w:val="24"/>
+        </w:rPr>
+        <w:t>Es brindarte ayuda</w:t>
+      </w:r>
+      <w:r>
+        <w:rPr>
+          <w:rFonts w:ascii="Arial" w:hAnsi="Arial" w:cs="Arial"/>
           <w:sz w:val="24"/>
           <w:szCs w:val="24"/>
         </w:rPr>
         <w:t xml:space="preserve"> </w:t>
       </w:r>
-    </w:p>
-    <w:p>
-      <w:pPr>
-        <w:rPr>
-          <w:rFonts w:ascii="Arial" w:hAnsi="Arial" w:cs="Arial"/>
-          <w:sz w:val="24"/>
-          <w:szCs w:val="24"/>
-        </w:rPr>
-      </w:pPr>
-      <w:r>
-        <w:rPr>
-          <w:rFonts w:ascii="Arial" w:hAnsi="Arial" w:cs="Arial"/>
-          <w:sz w:val="24"/>
-          <w:szCs w:val="24"/>
-        </w:rPr>
-        <w:t>Es brindarte ayuda</w:t>
+      <w:r>
+        <w:rPr>
+          <w:rFonts w:ascii="Arial" w:hAnsi="Arial" w:cs="Arial"/>
+          <w:sz w:val="24"/>
+          <w:szCs w:val="24"/>
+        </w:rPr>
+        <w:t xml:space="preserve">para que tengas conocimiento </w:t>
+      </w:r>
+      <w:r>
+        <w:rPr>
+          <w:rFonts w:ascii="Arial" w:hAnsi="Arial" w:cs="Arial"/>
+          <w:sz w:val="24"/>
+          <w:szCs w:val="24"/>
+        </w:rPr>
+        <w:t>del desarrollo de todos los aspectos de la estructura interna y externa, como el análisis de mercado competencia, target, propuesta de valor, diferenciación, para implementar una correcta estrategia de marketing, desarrollo de proyectos, innovación, estructuras organizacionales, y apoyo en los diferentes pasos en</w:t>
+      </w:r>
+      <w:r>
+        <w:rPr>
+          <w:rFonts w:ascii="Arial" w:hAnsi="Arial" w:cs="Arial"/>
+          <w:sz w:val="24"/>
+          <w:szCs w:val="24"/>
+        </w:rPr>
+        <w:t xml:space="preserve"> la constitución de tu empresa, identificación de problemas</w:t>
       </w:r>
       <w:r>
         <w:rPr>
@@ -2760,38 +2783,6 @@
           <w:sz w:val="24"/>
           <w:szCs w:val="24"/>
         </w:rPr>
-        <w:t xml:space="preserve">para que tengas conocimiento </w:t>
-      </w:r>
-      <w:r>
-        <w:rPr>
-          <w:rFonts w:ascii="Arial" w:hAnsi="Arial" w:cs="Arial"/>
-          <w:sz w:val="24"/>
-          <w:szCs w:val="24"/>
-        </w:rPr>
-        <w:t>del desarrollo de todos los aspectos de la estructura interna y externa, como el análisis de mercado competencia, target, propuesta de valor, diferenciación, para implementar una correcta estrategia de marketing, desarrollo de proyectos, innovación, estructuras organizacionales, y apoyo en los diferentes pasos en</w:t>
-      </w:r>
-      <w:r>
-        <w:rPr>
-          <w:rFonts w:ascii="Arial" w:hAnsi="Arial" w:cs="Arial"/>
-          <w:sz w:val="24"/>
-          <w:szCs w:val="24"/>
-        </w:rPr>
-        <w:t xml:space="preserve"> la constitución de tu empresa, identificación de problemas</w:t>
-      </w:r>
-      <w:r>
-        <w:rPr>
-          <w:rFonts w:ascii="Arial" w:hAnsi="Arial" w:cs="Arial"/>
-          <w:sz w:val="24"/>
-          <w:szCs w:val="24"/>
-        </w:rPr>
-        <w:t xml:space="preserve"> </w:t>
-      </w:r>
-      <w:r>
-        <w:rPr>
-          <w:rFonts w:ascii="Arial" w:hAnsi="Arial" w:cs="Arial"/>
-          <w:sz w:val="24"/>
-          <w:szCs w:val="24"/>
-        </w:rPr>
         <w:t>y soluciones de ellos etc.</w:t>
       </w:r>
     </w:p>
@@ -2820,7 +2811,7 @@
           <w:sz w:val="24"/>
           <w:szCs w:val="24"/>
         </w:rPr>
-        <w:t xml:space="preserve">Que necesito para realizar la consultoría? </w:t>
+        <w:t>Que necesito para realizar la consultoría?</w:t>
       </w:r>
     </w:p>
     <w:p>
@@ -2897,7 +2888,7 @@
           <w:sz w:val="24"/>
           <w:szCs w:val="24"/>
         </w:rPr>
-        <w:t xml:space="preserve">¿Cómo reservo las sesiones de trabajo con el consultor? </w:t>
+        <w:t>¿Cómo reservo las sesiones de trabajo con el consultor?</w:t>
       </w:r>
     </w:p>
     <w:p>
@@ -3013,7 +3004,7 @@
           <w:sz w:val="24"/>
           <w:szCs w:val="24"/>
         </w:rPr>
-        <w:t xml:space="preserve">agenda otra cita </w:t>
+        <w:t>agenda otra cita</w:t>
       </w:r>
     </w:p>
     <w:p>

</xml_diff>